<commit_message>
upd 03 + be stupid and lazy
</commit_message>
<xml_diff>
--- a/engl03.docx
+++ b/engl03.docx
@@ -282,7 +282,25 @@
           <w:szCs w:val="28"/>
           <w:lang w:val="en-US"/>
         </w:rPr>
-        <w:t>A lot of people are working on the same project, and more are using the result. Therefore, we need to understand them. Author says: “While you might think a conversation with them went well, the</w:t>
+        <w:t xml:space="preserve">A lot of people are working on the same project, and more </w:t>
+      </w:r>
+      <w:r>
+        <w:rPr>
+          <w:rFonts w:ascii="Times New Roman" w:hAnsi="Times New Roman" w:cs="Times New Roman"/>
+          <w:sz w:val="28"/>
+          <w:szCs w:val="28"/>
+          <w:lang w:val="en-US"/>
+        </w:rPr>
+        <w:t>use</w:t>
+      </w:r>
+      <w:r>
+        <w:rPr>
+          <w:rFonts w:ascii="Times New Roman" w:hAnsi="Times New Roman" w:cs="Times New Roman"/>
+          <w:sz w:val="28"/>
+          <w:szCs w:val="28"/>
+          <w:lang w:val="en-US"/>
+        </w:rPr>
+        <w:t xml:space="preserve"> the result. Therefore, we need to understand them. Author says: “While you might think a conversation with them went well, the</w:t>
       </w:r>
       <w:r>
         <w:rPr>
@@ -409,10 +427,28 @@
           <w:szCs w:val="28"/>
           <w:lang w:val="en-US"/>
         </w:rPr>
-        <w:t>knowing of foreign languages will help us with it. It can help us to open our mind.</w:t>
+        <w:t xml:space="preserve">knowing of foreign languages will help us with </w:t>
+      </w:r>
+      <w:r>
+        <w:rPr>
+          <w:rFonts w:ascii="Times New Roman" w:hAnsi="Times New Roman" w:cs="Times New Roman"/>
+          <w:sz w:val="28"/>
+          <w:szCs w:val="28"/>
+          <w:lang w:val="en-US"/>
+        </w:rPr>
+        <w:t>this</w:t>
       </w:r>
       <w:bookmarkStart w:id="0" w:name="_GoBack"/>
       <w:bookmarkEnd w:id="0"/>
+      <w:r>
+        <w:rPr>
+          <w:rFonts w:ascii="Times New Roman" w:hAnsi="Times New Roman" w:cs="Times New Roman"/>
+          <w:sz w:val="28"/>
+          <w:szCs w:val="28"/>
+          <w:lang w:val="en-US"/>
+        </w:rPr>
+        <w:t>. It can help us to open our mind.</w:t>
+      </w:r>
     </w:p>
     <w:sectPr>
       <w:headerReference w:type="default" r:id="rId8"/>

</xml_diff>